<commit_message>
Finish iteration #2 documents
</commit_message>
<xml_diff>
--- a/Marking sheet.docx
+++ b/Marking sheet.docx
@@ -168,6 +168,15 @@
       </w:pPr>
       <w:r>
         <w:rPr>
+          <w:highlight w:val="green"/>
+        </w:rPr>
+        <w:sym w:font="Wingdings" w:char="F0A6"/>
+      </w:r>
+      <w:r>
+        <w:t xml:space="preserve"> </w:t>
+      </w:r>
+      <w:r>
+        <w:rPr>
           <w:highlight w:val="yellow"/>
         </w:rPr>
         <w:sym w:font="Wingdings" w:char="F0A6"/>
@@ -191,12 +200,6 @@
         <w:sym w:font="Wingdings" w:char="F0A6"/>
       </w:r>
       <w:r>
-        <w:t xml:space="preserve"> </w:t>
-      </w:r>
-      <w:r>
-        <w:sym w:font="Wingdings" w:char="F0A6"/>
-      </w:r>
-      <w:r>
         <w:t xml:space="preserve">    </w:t>
       </w:r>
       <w:r>
@@ -236,6 +239,15 @@
       </w:pPr>
       <w:r>
         <w:rPr>
+          <w:highlight w:val="green"/>
+        </w:rPr>
+        <w:sym w:font="Wingdings" w:char="F0A6"/>
+      </w:r>
+      <w:r>
+        <w:t xml:space="preserve"> </w:t>
+      </w:r>
+      <w:r>
+        <w:rPr>
           <w:highlight w:val="yellow"/>
         </w:rPr>
         <w:sym w:font="Wingdings" w:char="F0A6"/>
@@ -259,12 +271,6 @@
         <w:sym w:font="Wingdings" w:char="F0A6"/>
       </w:r>
       <w:r>
-        <w:t xml:space="preserve"> </w:t>
-      </w:r>
-      <w:r>
-        <w:sym w:font="Wingdings" w:char="F0A6"/>
-      </w:r>
-      <w:r>
         <w:t xml:space="preserve">    </w:t>
       </w:r>
       <w:r>
@@ -304,6 +310,15 @@
       </w:pPr>
       <w:r>
         <w:rPr>
+          <w:highlight w:val="green"/>
+        </w:rPr>
+        <w:sym w:font="Wingdings" w:char="F0A6"/>
+      </w:r>
+      <w:r>
+        <w:t xml:space="preserve"> </w:t>
+      </w:r>
+      <w:r>
+        <w:rPr>
           <w:highlight w:val="yellow"/>
         </w:rPr>
         <w:sym w:font="Wingdings" w:char="F0A6"/>
@@ -327,12 +342,6 @@
         <w:sym w:font="Wingdings" w:char="F0A6"/>
       </w:r>
       <w:r>
-        <w:t xml:space="preserve"> </w:t>
-      </w:r>
-      <w:r>
-        <w:sym w:font="Wingdings" w:char="F0A6"/>
-      </w:r>
-      <w:r>
         <w:t xml:space="preserve">    </w:t>
       </w:r>
       <w:r>
@@ -380,6 +389,15 @@
       </w:pPr>
       <w:r>
         <w:rPr>
+          <w:highlight w:val="green"/>
+        </w:rPr>
+        <w:sym w:font="Wingdings" w:char="F0A6"/>
+      </w:r>
+      <w:r>
+        <w:t xml:space="preserve"> </w:t>
+      </w:r>
+      <w:r>
+        <w:rPr>
           <w:highlight w:val="yellow"/>
         </w:rPr>
         <w:sym w:font="Wingdings" w:char="F0A6"/>
@@ -403,12 +421,6 @@
         <w:sym w:font="Wingdings" w:char="F0A6"/>
       </w:r>
       <w:r>
-        <w:t xml:space="preserve"> </w:t>
-      </w:r>
-      <w:r>
-        <w:sym w:font="Wingdings" w:char="F0A6"/>
-      </w:r>
-      <w:r>
         <w:t xml:space="preserve">    </w:t>
       </w:r>
       <w:r>
@@ -484,6 +496,7 @@
       <w:r>
         <w:rPr>
           <w:sz w:val="44"/>
+          <w:highlight w:val="yellow"/>
         </w:rPr>
         <w:sym w:font="Wingdings" w:char="F072"/>
       </w:r>
@@ -849,6 +862,9 @@
         <w:t xml:space="preserve"> </w:t>
       </w:r>
       <w:r>
+        <w:rPr>
+          <w:highlight w:val="yellow"/>
+        </w:rPr>
         <w:sym w:font="Wingdings" w:char="F0A6"/>
       </w:r>
       <w:r>
@@ -930,6 +946,8 @@
       <w:r>
         <w:t xml:space="preserve"> </w:t>
       </w:r>
+      <w:bookmarkStart w:id="0" w:name="_GoBack"/>
+      <w:bookmarkEnd w:id="0"/>
       <w:r>
         <w:sym w:font="Wingdings" w:char="F0A6"/>
       </w:r>
@@ -948,6 +966,9 @@
         <w:jc w:val="both"/>
       </w:pPr>
       <w:r>
+        <w:rPr>
+          <w:highlight w:val="yellow"/>
+        </w:rPr>
         <w:sym w:font="Wingdings" w:char="F0A6"/>
       </w:r>
       <w:r>
@@ -1025,6 +1046,7 @@
       <w:r>
         <w:rPr>
           <w:sz w:val="44"/>
+          <w:highlight w:val="yellow"/>
         </w:rPr>
         <w:sym w:font="Wingdings" w:char="F072"/>
       </w:r>
@@ -1167,6 +1189,7 @@
       <w:r>
         <w:rPr>
           <w:sz w:val="44"/>
+          <w:highlight w:val="yellow"/>
         </w:rPr>
         <w:sym w:font="Wingdings" w:char="F072"/>
       </w:r>
@@ -1549,6 +1572,7 @@
       <w:r>
         <w:rPr>
           <w:sz w:val="44"/>
+          <w:highlight w:val="yellow"/>
         </w:rPr>
         <w:sym w:font="Wingdings" w:char="F072"/>
       </w:r>
@@ -1695,17 +1719,16 @@
         </w:rPr>
         <w:sym w:font="Wingdings" w:char="F072"/>
       </w:r>
-      <w:bookmarkStart w:id="0" w:name="_GoBack"/>
-      <w:bookmarkEnd w:id="0"/>
-      <w:r>
-        <w:rPr>
-          <w:sz w:val="44"/>
-        </w:rPr>
-        <w:t xml:space="preserve"> </w:t>
-      </w:r>
-      <w:r>
-        <w:rPr>
-          <w:sz w:val="44"/>
+      <w:r>
+        <w:rPr>
+          <w:sz w:val="44"/>
+        </w:rPr>
+        <w:t xml:space="preserve"> </w:t>
+      </w:r>
+      <w:r>
+        <w:rPr>
+          <w:sz w:val="44"/>
+          <w:highlight w:val="yellow"/>
         </w:rPr>
         <w:sym w:font="Wingdings" w:char="F072"/>
       </w:r>
@@ -1835,19 +1858,20 @@
       <w:r>
         <w:rPr>
           <w:sz w:val="44"/>
+          <w:highlight w:val="green"/>
+        </w:rPr>
+        <w:sym w:font="Wingdings" w:char="F072"/>
+      </w:r>
+      <w:r>
+        <w:rPr>
+          <w:sz w:val="44"/>
+        </w:rPr>
+        <w:t xml:space="preserve"> </w:t>
+      </w:r>
+      <w:r>
+        <w:rPr>
+          <w:sz w:val="44"/>
           <w:highlight w:val="yellow"/>
-        </w:rPr>
-        <w:sym w:font="Wingdings" w:char="F072"/>
-      </w:r>
-      <w:r>
-        <w:rPr>
-          <w:sz w:val="44"/>
-        </w:rPr>
-        <w:t xml:space="preserve"> </w:t>
-      </w:r>
-      <w:r>
-        <w:rPr>
-          <w:sz w:val="44"/>
         </w:rPr>
         <w:sym w:font="Wingdings" w:char="F072"/>
       </w:r>

</xml_diff>